<commit_message>
Still working on docs
</commit_message>
<xml_diff>
--- a/doc/Muniffic.docx
+++ b/doc/Muniffic.docx
@@ -34,6 +34,7 @@
           <w:bCs/>
         </w:rPr>
       </w:pPr>
+      <w:proofErr w:type="spellStart"/>
       <w:r>
         <w:rPr>
           <w:b/>
@@ -43,6 +44,7 @@
         </w:rPr>
         <w:t>Introduction</w:t>
       </w:r>
+      <w:proofErr w:type="spellEnd"/>
     </w:p>
     <w:p>
       <w:pPr>
@@ -701,6 +703,204 @@
         </w:rPr>
         <w:t>Copy component with values to children – copies the component to all children entities with its values.</w:t>
       </w:r>
+    </w:p>
+    <w:p>
+      <w:pPr>
+        <w:rPr>
+          <w:lang w:val="en-US"/>
+        </w:rPr>
+      </w:pPr>
+    </w:p>
+    <w:p>
+      <w:pPr>
+        <w:pStyle w:val="ListParagraph"/>
+        <w:numPr>
+          <w:ilvl w:val="0"/>
+          <w:numId w:val="4"/>
+        </w:numPr>
+        <w:rPr>
+          <w:lang w:val="en-US"/>
+        </w:rPr>
+      </w:pPr>
+      <w:r>
+        <w:rPr>
+          <w:b/>
+          <w:bCs/>
+          <w:lang w:val="en-US"/>
+        </w:rPr>
+        <w:lastRenderedPageBreak/>
+        <w:t xml:space="preserve">Preview/Runtime </w:t>
+      </w:r>
+    </w:p>
+    <w:p>
+      <w:pPr>
+        <w:ind w:left="708"/>
+        <w:rPr>
+          <w:lang w:val="en-US"/>
+        </w:rPr>
+      </w:pPr>
+      <w:r>
+        <w:rPr>
+          <w:lang w:val="en-US"/>
+        </w:rPr>
+        <w:t>This panel shows preview of the scene created by user. It has two buttons on top of it – play and simulate. Play button starts runtime scene and can be used to test current state of the game. On the other hand simulate button starts only physics simulation but no scripts are being executed. It can be used to check if any of the scripts are interfering with the game and are causing any problems.</w:t>
+      </w:r>
+      <w:r>
+        <w:rPr>
+          <w:lang w:val="en-US"/>
+        </w:rPr>
+        <w:t xml:space="preserve"> </w:t>
+      </w:r>
+      <w:r>
+        <w:rPr>
+          <w:lang w:val="en-US"/>
+        </w:rPr>
+        <w:t>While running the scene user can pause runtime by clicking pause button.</w:t>
+      </w:r>
+      <w:r>
+        <w:rPr>
+          <w:lang w:val="en-US"/>
+        </w:rPr>
+        <w:t xml:space="preserve"> </w:t>
+      </w:r>
+    </w:p>
+    <w:p>
+      <w:pPr>
+        <w:ind w:left="708"/>
+        <w:rPr>
+          <w:lang w:val="en-US"/>
+        </w:rPr>
+      </w:pPr>
+    </w:p>
+    <w:p>
+      <w:pPr>
+        <w:pStyle w:val="ListParagraph"/>
+        <w:numPr>
+          <w:ilvl w:val="0"/>
+          <w:numId w:val="4"/>
+        </w:numPr>
+        <w:rPr>
+          <w:lang w:val="en-US"/>
+        </w:rPr>
+      </w:pPr>
+      <w:r>
+        <w:rPr>
+          <w:b/>
+          <w:bCs/>
+          <w:lang w:val="en-US"/>
+        </w:rPr>
+        <w:t>Content browser panel</w:t>
+      </w:r>
+    </w:p>
+    <w:p>
+      <w:pPr>
+        <w:ind w:left="708"/>
+        <w:rPr>
+          <w:lang w:val="en-US"/>
+        </w:rPr>
+      </w:pPr>
+      <w:r>
+        <w:rPr>
+          <w:lang w:val="en-US"/>
+        </w:rPr>
+        <w:t>Content browser panel shows all assets added to the proje</w:t>
+      </w:r>
+      <w:r>
+        <w:rPr>
+          <w:lang w:val="en-US"/>
+        </w:rPr>
+        <w:t xml:space="preserve">ct. </w:t>
+      </w:r>
+      <w:r>
+        <w:rPr>
+          <w:lang w:val="en-US"/>
+        </w:rPr>
+        <w:t>Every asset category has its own directory.</w:t>
+      </w:r>
+      <w:r>
+        <w:rPr>
+          <w:lang w:val="en-US"/>
+        </w:rPr>
+        <w:t xml:space="preserve"> User can also search for assets by their name</w:t>
+      </w:r>
+      <w:r>
+        <w:rPr>
+          <w:lang w:val="en-US"/>
+        </w:rPr>
+        <w:t xml:space="preserve"> using search bar on top of the panel. </w:t>
+      </w:r>
+    </w:p>
+    <w:p>
+      <w:pPr>
+        <w:ind w:left="708"/>
+        <w:rPr>
+          <w:lang w:val="en-US"/>
+        </w:rPr>
+      </w:pPr>
+    </w:p>
+    <w:p>
+      <w:pPr>
+        <w:pStyle w:val="ListParagraph"/>
+        <w:numPr>
+          <w:ilvl w:val="0"/>
+          <w:numId w:val="4"/>
+        </w:numPr>
+        <w:rPr>
+          <w:lang w:val="en-US"/>
+        </w:rPr>
+      </w:pPr>
+      <w:r>
+        <w:rPr>
+          <w:b/>
+          <w:bCs/>
+          <w:lang w:val="en-US"/>
+        </w:rPr>
+        <w:t>Console</w:t>
+      </w:r>
+    </w:p>
+    <w:p>
+      <w:pPr>
+        <w:ind w:left="708"/>
+        <w:rPr>
+          <w:lang w:val="en-US"/>
+        </w:rPr>
+      </w:pPr>
+      <w:r>
+        <w:rPr>
+          <w:lang w:val="en-US"/>
+        </w:rPr>
+        <w:t xml:space="preserve">Console panel shows all logs from inside the engine (e.g. scene serialization progress, renderer initialization etc.) and from the scripts – script engine allows user to log important messages with </w:t>
+      </w:r>
+      <w:proofErr w:type="spellStart"/>
+      <w:r>
+        <w:rPr>
+          <w:lang w:val="en-US"/>
+        </w:rPr>
+        <w:t>DebugConsole</w:t>
+      </w:r>
+      <w:proofErr w:type="spellEnd"/>
+      <w:r>
+        <w:rPr>
+          <w:lang w:val="en-US"/>
+        </w:rPr>
+        <w:t xml:space="preserve"> class and specify message severity.</w:t>
+      </w:r>
+    </w:p>
+    <w:p>
+      <w:pPr>
+        <w:ind w:left="708"/>
+        <w:rPr>
+          <w:lang w:val="en-US"/>
+        </w:rPr>
+      </w:pPr>
+    </w:p>
+    <w:p>
+      <w:pPr>
+        <w:ind w:left="708"/>
+        <w:rPr>
+          <w:lang w:val="en-US"/>
+        </w:rPr>
+      </w:pPr>
     </w:p>
     <w:sectPr>
       <w:pgSz w:w="11906" w:h="16838"/>

</xml_diff>